<commit_message>
fix homework for next year
</commit_message>
<xml_diff>
--- a/01-python-basics/homework.docx
+++ b/01-python-basics/homework.docx
@@ -29,6 +29,11 @@
       </w:r>
     </w:p>
     <w:p>
+      <w:pPr>
+        <w:rPr>
+          <w:rtl/>
+        </w:rPr>
+      </w:pPr>
       <w:r>
         <w:rPr>
           <w:rtl/>
@@ -43,6 +48,162 @@
           <w:rtl/>
         </w:rPr>
         <w:t xml:space="preserve"> נקודות. כל שאלה = נקודה אחת. אפשר לענות על חלק מהשאלות ולקבל ניקוד חלקי.</w:t>
+      </w:r>
+    </w:p>
+    <w:p>
+      <w:r>
+        <w:rPr>
+          <w:rFonts w:cs="Gisha" w:hint="cs"/>
+          <w:rtl/>
+        </w:rPr>
+        <w:t>יש</w:t>
+      </w:r>
+      <w:r>
+        <w:rPr>
+          <w:rFonts w:cs="Gisha"/>
+          <w:rtl/>
+        </w:rPr>
+        <w:t xml:space="preserve"> </w:t>
+      </w:r>
+      <w:r>
+        <w:rPr>
+          <w:rFonts w:cs="Gisha" w:hint="cs"/>
+          <w:rtl/>
+        </w:rPr>
+        <w:t>לבצע</w:t>
+      </w:r>
+      <w:r>
+        <w:rPr>
+          <w:rFonts w:cs="Gisha"/>
+          <w:rtl/>
+        </w:rPr>
+        <w:t xml:space="preserve"> </w:t>
+      </w:r>
+      <w:r>
+        <w:rPr>
+          <w:rFonts w:cs="Gisha" w:hint="cs"/>
+          <w:rtl/>
+        </w:rPr>
+        <w:t>בדיקות</w:t>
+      </w:r>
+      <w:r>
+        <w:rPr>
+          <w:rFonts w:cs="Gisha"/>
+          <w:rtl/>
+        </w:rPr>
+        <w:t xml:space="preserve"> </w:t>
+      </w:r>
+      <w:r>
+        <w:rPr>
+          <w:rFonts w:cs="Gisha" w:hint="cs"/>
+          <w:rtl/>
+        </w:rPr>
+        <w:t>אוטומטיות</w:t>
+      </w:r>
+      <w:r>
+        <w:rPr>
+          <w:rFonts w:cs="Gisha"/>
+          <w:rtl/>
+        </w:rPr>
+        <w:t xml:space="preserve"> </w:t>
+      </w:r>
+      <w:r>
+        <w:rPr>
+          <w:rFonts w:cs="Gisha" w:hint="cs"/>
+          <w:rtl/>
+        </w:rPr>
+        <w:t>בעזרת</w:t>
+      </w:r>
+      <w:r>
+        <w:rPr>
+          <w:rFonts w:cs="Gisha"/>
+          <w:rtl/>
+        </w:rPr>
+        <w:t xml:space="preserve"> </w:t>
+      </w:r>
+      <w:r>
+        <w:rPr>
+          <w:rFonts w:cs="Gisha" w:hint="cs"/>
+          <w:rtl/>
+        </w:rPr>
+        <w:t>דוקטסט</w:t>
+      </w:r>
+      <w:r>
+        <w:rPr>
+          <w:rFonts w:cs="Gisha"/>
+          <w:rtl/>
+        </w:rPr>
+        <w:t xml:space="preserve">. </w:t>
+      </w:r>
+      <w:r>
+        <w:rPr>
+          <w:rFonts w:cs="Gisha" w:hint="cs"/>
+          <w:rtl/>
+        </w:rPr>
+        <w:t>הגשה</w:t>
+      </w:r>
+      <w:r>
+        <w:rPr>
+          <w:rFonts w:cs="Gisha"/>
+          <w:rtl/>
+        </w:rPr>
+        <w:t xml:space="preserve"> </w:t>
+      </w:r>
+      <w:r>
+        <w:rPr>
+          <w:rFonts w:cs="Gisha" w:hint="cs"/>
+          <w:rtl/>
+        </w:rPr>
+        <w:t>ע</w:t>
+      </w:r>
+      <w:r>
+        <w:rPr>
+          <w:rFonts w:cs="Gisha"/>
+          <w:rtl/>
+        </w:rPr>
+        <w:t>"</w:t>
+      </w:r>
+      <w:r>
+        <w:rPr>
+          <w:rFonts w:cs="Gisha" w:hint="cs"/>
+          <w:rtl/>
+        </w:rPr>
+        <w:t>י</w:t>
+      </w:r>
+      <w:r>
+        <w:rPr>
+          <w:rFonts w:cs="Gisha"/>
+          <w:rtl/>
+        </w:rPr>
+        <w:t xml:space="preserve"> </w:t>
+      </w:r>
+      <w:r>
+        <w:rPr>
+          <w:rFonts w:cs="Gisha" w:hint="cs"/>
+          <w:rtl/>
+        </w:rPr>
+        <w:t>קישור</w:t>
+      </w:r>
+      <w:r>
+        <w:rPr>
+          <w:rFonts w:cs="Gisha"/>
+          <w:rtl/>
+        </w:rPr>
+        <w:t xml:space="preserve"> </w:t>
+      </w:r>
+      <w:r>
+        <w:rPr>
+          <w:rFonts w:cs="Gisha" w:hint="cs"/>
+          <w:rtl/>
+        </w:rPr>
+        <w:t>לגיטהאב</w:t>
+      </w:r>
+      <w:r>
+        <w:rPr>
+          <w:rFonts w:cs="Gisha"/>
+          <w:rtl/>
+        </w:rPr>
+        <w:t>.</w:t>
       </w:r>
     </w:p>
     <w:p>
@@ -154,28 +315,6 @@
         <w:t>safe_call(f, x=5, y="abc", z=3)   # raises an exception</w:t>
       </w:r>
     </w:p>
-    <w:p>
-      <w:r>
-        <w:rPr>
-          <w:rtl/>
-        </w:rPr>
-        <w:t>יש להגיש קישור לגיטהאב, הכולל קוד + תיעוד + בדיקות</w:t>
-      </w:r>
-      <w:r>
-        <w:rPr>
-          <w:rFonts w:hint="cs"/>
-          <w:rtl/>
-        </w:rPr>
-        <w:t xml:space="preserve"> (דוקטסט)</w:t>
-      </w:r>
-      <w:r>
-        <w:rPr>
-          <w:rtl/>
-        </w:rPr>
-        <w:t xml:space="preserve"> + דוגמאות הרצה.</w:t>
-      </w:r>
-    </w:p>
-    <w:p/>
     <w:p>
       <w:pPr>
         <w:pStyle w:val="2"/>
@@ -403,15 +542,9 @@
       </w:r>
     </w:p>
     <w:p>
-      <w:pPr>
-        <w:rPr>
-          <w:color w:val="C9211E"/>
-        </w:rPr>
-      </w:pPr>
       <w:r>
         <w:rPr>
           <w:rFonts w:ascii="Droid Sans Mono;monospace;monos" w:hAnsi="Droid Sans Mono;monospace;monos"/>
-          <w:color w:val="C9211E"/>
           <w:sz w:val="21"/>
           <w:highlight w:val="white"/>
           <w:rtl/>
@@ -420,25 +553,11 @@
       </w:r>
     </w:p>
     <w:p>
-      <w:r>
-        <w:rPr>
-          <w:rtl/>
-        </w:rPr>
-        <w:t>יש להגיש קישור לגיטהאב, הכולל קוד + תיעוד + בדיקות</w:t>
-      </w:r>
-      <w:r>
-        <w:rPr>
-          <w:rFonts w:hint="cs"/>
-          <w:rtl/>
-        </w:rPr>
-        <w:t xml:space="preserve"> (דוקטסט)</w:t>
-      </w:r>
-      <w:r>
-        <w:rPr>
-          <w:rtl/>
-        </w:rPr>
-        <w:t xml:space="preserve"> + דוגמאות הרצה.</w:t>
-      </w:r>
+      <w:pPr>
+        <w:rPr>
+          <w:rtl/>
+        </w:rPr>
+      </w:pPr>
     </w:p>
     <w:p/>
     <w:p>
@@ -575,54 +694,12 @@
       </w:r>
     </w:p>
     <w:p>
-      <w:pPr>
-        <w:rPr>
-          <w:color w:val="C00000"/>
-        </w:rPr>
-      </w:pPr>
       <w:r>
         <w:rPr>
           <w:rFonts w:hint="cs"/>
-          <w:color w:val="C00000"/>
-          <w:rtl/>
-        </w:rPr>
-        <w:t>הערה:</w:t>
-      </w:r>
-      <w:r>
-        <w:rPr>
-          <w:rFonts w:hint="cs"/>
-          <w:color w:val="C00000"/>
-        </w:rPr>
-        <w:t xml:space="preserve"> </w:t>
-      </w:r>
-      <w:r>
-        <w:rPr>
-          <w:rFonts w:hint="cs"/>
-          <w:color w:val="C00000"/>
           <w:rtl/>
         </w:rPr>
         <w:t>אם המבנה כולל משתנים מסוגים שונים, אפשר להפוך את כולם למחרוזות ולסדר אותם לפי סדר מילוני.</w:t>
-      </w:r>
-    </w:p>
-    <w:p>
-      <w:r>
-        <w:rPr>
-          <w:rtl/>
-        </w:rPr>
-        <w:t>יש להגיש קישור לגיטהאב, הכולל קוד + תיעוד + בדיקות</w:t>
-      </w:r>
-      <w:r>
-        <w:rPr>
-          <w:rFonts w:hint="cs"/>
-          <w:rtl/>
-        </w:rPr>
-        <w:t xml:space="preserve"> (דוקטסט)</w:t>
-      </w:r>
-      <w:r>
-        <w:rPr>
-          <w:rtl/>
-        </w:rPr>
-        <w:t xml:space="preserve"> + דוגמאות הרצה.</w:t>
       </w:r>
     </w:p>
     <w:p/>
@@ -867,7 +944,7 @@
         </mc:Choice>
         <mc:Fallback>
           <w:pict>
-            <v:shape w14:anchorId="774264E8" id="צורה אוטומטית 21" o:spid="_x0000_s1026" style="position:absolute;margin-left:0;margin-top:0;width:434.8pt;height:.35pt;flip:x;z-index:-503316477;visibility:visible;mso-wrap-style:square;mso-wrap-distance-left:0;mso-wrap-distance-top:0;mso-wrap-distance-right:0;mso-wrap-distance-bottom:0;mso-position-horizontal:center;mso-position-horizontal-relative:margin;mso-position-vertical:center;mso-position-vertical-relative:text;v-text-anchor:top" coordsize="21600,21600" o:gfxdata="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" path="m,l21600,21600e" filled="f" strokecolor="#95b3d7 [1940]" strokeweight=".35mm">
+            <v:shape w14:anchorId="6C84F68C" id="צורה אוטומטית 21" o:spid="_x0000_s1026" style="position:absolute;margin-left:0;margin-top:0;width:434.8pt;height:.35pt;flip:x;z-index:-503316477;visibility:visible;mso-wrap-style:square;mso-wrap-distance-left:0;mso-wrap-distance-top:0;mso-wrap-distance-right:0;mso-wrap-distance-bottom:0;mso-position-horizontal:center;mso-position-horizontal-relative:margin;mso-position-vertical:center;mso-position-vertical-relative:text;v-text-anchor:top" coordsize="21600,21600" o:gfxdata="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" path="m,l21600,21600e" filled="f" strokecolor="#95b3d7 [1940]" strokeweight=".35mm">
               <v:path arrowok="t"/>
               <w10:wrap anchorx="margin"/>
             </v:shape>

</xml_diff>